<commit_message>
Change alignment of abstract
</commit_message>
<xml_diff>
--- a/bel-geo-congress-2024/conference-paper-reference.docx
+++ b/bel-geo-congress-2024/conference-paper-reference.docx
@@ -802,7 +802,7 @@
       <w:kern w:val="0"/>
       <w:sz w:val="28"/>
       <w:szCs w:val="24"/>
-      <w:lang w:eastAsia="en-US" w:bidi="ar-SA" w:val="en-US"/>
+      <w:lang w:val="en-US" w:eastAsia="en-US" w:bidi="ar-SA"/>
     </w:rPr>
   </w:style>
   <w:style w:type="paragraph" w:styleId="1">
@@ -1204,7 +1204,7 @@
       <w:kern w:val="0"/>
       <w:sz w:val="28"/>
       <w:szCs w:val="24"/>
-      <w:lang w:eastAsia="en-US" w:bidi="ar-SA" w:val="en-US"/>
+      <w:lang w:val="en-US" w:eastAsia="en-US" w:bidi="ar-SA"/>
     </w:rPr>
   </w:style>
   <w:style w:type="paragraph" w:styleId="Date">
@@ -1227,7 +1227,7 @@
       <w:kern w:val="0"/>
       <w:sz w:val="24"/>
       <w:szCs w:val="24"/>
-      <w:lang w:eastAsia="en-US" w:bidi="ar-SA" w:val="en-US"/>
+      <w:lang w:val="en-US" w:eastAsia="en-US" w:bidi="ar-SA"/>
     </w:rPr>
   </w:style>
   <w:style w:type="paragraph" w:styleId="Abstract" w:customStyle="1">
@@ -1240,6 +1240,7 @@
       <w:keepLines w:val="false"/>
       <w:spacing w:before="0" w:after="0"/>
       <w:ind w:left="0" w:right="0" w:firstLine="567"/>
+      <w:jc w:val="both"/>
     </w:pPr>
     <w:rPr>
       <w:rFonts w:ascii="Times New Roman" w:hAnsi="Times New Roman"/>

</xml_diff>